<commit_message>
fix parent inside onotolgy
</commit_message>
<xml_diff>
--- a/TODO.docx
+++ b/TODO.docx
@@ -78,7 +78,13 @@
         <w:rPr>
           <w:sz w:val="32"/>
         </w:rPr>
-        <w:t xml:space="preserve"> Check for instant search to expand when the word in the branch </w:t>
+        <w:t xml:space="preserve"> </w:t>
+      </w:r>
+      <w:r>
+        <w:rPr>
+          <w:sz w:val="32"/>
+        </w:rPr>
+        <w:t>Arrange form</w:t>
       </w:r>
     </w:p>
     <w:p>
@@ -97,19 +103,7 @@
         <w:rPr>
           <w:sz w:val="32"/>
         </w:rPr>
-        <w:t xml:space="preserve"> Parse the query of </w:t>
-      </w:r>
-      <w:r>
-        <w:rPr>
-          <w:sz w:val="32"/>
-        </w:rPr>
-        <w:t>SPARQL</w:t>
-      </w:r>
-      <w:r>
-        <w:rPr>
-          <w:sz w:val="32"/>
-        </w:rPr>
-        <w:t xml:space="preserve">  and put it DIV</w:t>
+        <w:t>Check for SKOS</w:t>
       </w:r>
     </w:p>
     <w:p>
@@ -128,22 +122,16 @@
         <w:rPr>
           <w:sz w:val="32"/>
         </w:rPr>
-        <w:t xml:space="preserve"> Graph representation of </w:t>
+        <w:t xml:space="preserve">Show graph in </w:t>
       </w:r>
       <w:proofErr w:type="spellStart"/>
       <w:r>
         <w:rPr>
           <w:sz w:val="32"/>
         </w:rPr>
-        <w:t>sparql</w:t>
+        <w:t>graphTab</w:t>
       </w:r>
       <w:proofErr w:type="spellEnd"/>
-      <w:r>
-        <w:rPr>
-          <w:sz w:val="32"/>
-        </w:rPr>
-        <w:t xml:space="preserve"> result in neo4j</w:t>
-      </w:r>
     </w:p>
     <w:p>
       <w:pPr>
@@ -161,22 +149,90 @@
         <w:rPr>
           <w:sz w:val="32"/>
         </w:rPr>
-        <w:t xml:space="preserve">Check for the appearance </w:t>
-      </w:r>
-      <w:r>
-        <w:rPr>
-          <w:sz w:val="32"/>
-        </w:rPr>
-        <w:t>(ba</w:t>
+        <w:t>Flow clean code style</w:t>
+      </w:r>
+    </w:p>
+    <w:p>
+      <w:pPr>
+        <w:pStyle w:val="ListParagraph"/>
+        <w:numPr>
+          <w:ilvl w:val="0"/>
+          <w:numId w:val="3"/>
+        </w:numPr>
+        <w:spacing w:line="480" w:lineRule="auto"/>
+        <w:rPr>
+          <w:sz w:val="32"/>
+        </w:rPr>
+      </w:pPr>
+      <w:r>
+        <w:rPr>
+          <w:sz w:val="32"/>
+        </w:rPr>
+        <w:t>Click button on show file and show type</w:t>
+      </w:r>
+    </w:p>
+    <w:p>
+      <w:pPr>
+        <w:pStyle w:val="ListParagraph"/>
+        <w:numPr>
+          <w:ilvl w:val="0"/>
+          <w:numId w:val="3"/>
+        </w:numPr>
+        <w:spacing w:line="480" w:lineRule="auto"/>
+        <w:rPr>
+          <w:sz w:val="32"/>
+        </w:rPr>
+      </w:pPr>
+      <w:r>
+        <w:rPr>
+          <w:sz w:val="32"/>
+        </w:rPr>
+        <w:t xml:space="preserve">Bind language with </w:t>
+      </w:r>
+      <w:proofErr w:type="spellStart"/>
+      <w:r>
+        <w:rPr>
+          <w:sz w:val="32"/>
+        </w:rPr>
+        <w:t>rdfs:label</w:t>
+      </w:r>
+      <w:proofErr w:type="spellEnd"/>
+      <w:r>
+        <w:rPr>
+          <w:sz w:val="32"/>
+        </w:rPr>
+        <w:t xml:space="preserve"> </w:t>
+      </w:r>
+    </w:p>
+    <w:p>
+      <w:pPr>
+        <w:pStyle w:val="ListParagraph"/>
+        <w:numPr>
+          <w:ilvl w:val="0"/>
+          <w:numId w:val="3"/>
+        </w:numPr>
+        <w:spacing w:line="480" w:lineRule="auto"/>
+        <w:rPr>
+          <w:sz w:val="32"/>
+        </w:rPr>
+      </w:pPr>
+      <w:r>
+        <w:rPr>
+          <w:sz w:val="32"/>
+        </w:rPr>
+        <w:t>Check w</w:t>
       </w:r>
       <w:bookmarkStart w:id="0" w:name="_GoBack"/>
       <w:bookmarkEnd w:id="0"/>
-      <w:r>
-        <w:rPr>
-          <w:sz w:val="32"/>
-        </w:rPr>
-        <w:t>dge)</w:t>
-      </w:r>
+    </w:p>
+    <w:p>
+      <w:pPr>
+        <w:pStyle w:val="ListParagraph"/>
+        <w:spacing w:line="480" w:lineRule="auto"/>
+        <w:rPr>
+          <w:sz w:val="32"/>
+        </w:rPr>
+      </w:pPr>
     </w:p>
     <w:sectPr>
       <w:pgSz w:w="12240" w:h="15840"/>
@@ -211,7 +267,7 @@
         <v:path o:extrusionok="f" gradientshapeok="t" o:connecttype="rect"/>
         <o:lock v:ext="edit" aspectratio="t"/>
       </v:shapetype>
-      <v:shape id="_x0000_i1028" type="#_x0000_t75" style="width:11.5pt;height:11.5pt" o:bullet="t">
+      <v:shape id="_x0000_i1029" type="#_x0000_t75" style="width:11.5pt;height:11.5pt" o:bullet="t">
         <v:imagedata r:id="rId1" o:title="msoD8F1"/>
       </v:shape>
     </w:pict>

</xml_diff>

<commit_message>
get Graph on view
</commit_message>
<xml_diff>
--- a/TODO.docx
+++ b/TODO.docx
@@ -224,6 +224,25 @@
       </w:r>
       <w:bookmarkStart w:id="0" w:name="_GoBack"/>
       <w:bookmarkEnd w:id="0"/>
+    </w:p>
+    <w:p>
+      <w:pPr>
+        <w:pStyle w:val="ListParagraph"/>
+        <w:numPr>
+          <w:ilvl w:val="0"/>
+          <w:numId w:val="3"/>
+        </w:numPr>
+        <w:spacing w:line="480" w:lineRule="auto"/>
+        <w:rPr>
+          <w:sz w:val="32"/>
+        </w:rPr>
+      </w:pPr>
+      <w:r>
+        <w:rPr>
+          <w:sz w:val="32"/>
+        </w:rPr>
+        <w:t>Check focus</w:t>
+      </w:r>
     </w:p>
     <w:p>
       <w:pPr>
@@ -267,7 +286,7 @@
         <v:path o:extrusionok="f" gradientshapeok="t" o:connecttype="rect"/>
         <o:lock v:ext="edit" aspectratio="t"/>
       </v:shapetype>
-      <v:shape id="_x0000_i1029" type="#_x0000_t75" style="width:11.5pt;height:11.5pt" o:bullet="t">
+      <v:shape id="_x0000_i1030" type="#_x0000_t75" style="width:11.5pt;height:11.5pt" o:bullet="t">
         <v:imagedata r:id="rId1" o:title="msoD8F1"/>
       </v:shape>
     </w:pict>

</xml_diff>

<commit_message>
fix not found concept
</commit_message>
<xml_diff>
--- a/TODO.docx
+++ b/TODO.docx
@@ -11,12 +11,14 @@
         </w:numPr>
         <w:spacing w:line="480" w:lineRule="auto"/>
         <w:rPr>
-          <w:sz w:val="32"/>
-        </w:rPr>
-      </w:pPr>
-      <w:r>
-        <w:rPr>
-          <w:sz w:val="32"/>
+          <w:sz w:val="24"/>
+          <w:szCs w:val="18"/>
+        </w:rPr>
+      </w:pPr>
+      <w:r>
+        <w:rPr>
+          <w:sz w:val="24"/>
+          <w:szCs w:val="18"/>
         </w:rPr>
         <w:t xml:space="preserve"> Check if classes have sub-classes </w:t>
       </w:r>
@@ -30,33 +32,38 @@
         </w:numPr>
         <w:spacing w:line="480" w:lineRule="auto"/>
         <w:rPr>
-          <w:sz w:val="32"/>
-        </w:rPr>
-      </w:pPr>
-      <w:r>
-        <w:rPr>
-          <w:sz w:val="32"/>
+          <w:sz w:val="24"/>
+          <w:szCs w:val="18"/>
+        </w:rPr>
+      </w:pPr>
+      <w:r>
+        <w:rPr>
+          <w:sz w:val="24"/>
+          <w:szCs w:val="18"/>
         </w:rPr>
         <w:t xml:space="preserve"> Solve if “show files” and “show type” have multiple values and update </w:t>
       </w:r>
       <w:proofErr w:type="spellStart"/>
       <w:r>
         <w:rPr>
-          <w:sz w:val="32"/>
+          <w:sz w:val="24"/>
+          <w:szCs w:val="18"/>
         </w:rPr>
         <w:t>href</w:t>
       </w:r>
       <w:proofErr w:type="spellEnd"/>
       <w:r>
         <w:rPr>
-          <w:sz w:val="32"/>
+          <w:sz w:val="24"/>
+          <w:szCs w:val="18"/>
         </w:rPr>
         <w:t xml:space="preserve"> tag with </w:t>
       </w:r>
       <w:proofErr w:type="spellStart"/>
       <w:r>
         <w:rPr>
-          <w:sz w:val="32"/>
+          <w:sz w:val="24"/>
+          <w:szCs w:val="18"/>
         </w:rPr>
         <w:t>droplist</w:t>
       </w:r>
@@ -71,18 +78,21 @@
         </w:numPr>
         <w:spacing w:line="480" w:lineRule="auto"/>
         <w:rPr>
-          <w:sz w:val="32"/>
-        </w:rPr>
-      </w:pPr>
-      <w:r>
-        <w:rPr>
-          <w:sz w:val="32"/>
+          <w:sz w:val="24"/>
+          <w:szCs w:val="18"/>
+        </w:rPr>
+      </w:pPr>
+      <w:r>
+        <w:rPr>
+          <w:sz w:val="24"/>
+          <w:szCs w:val="18"/>
         </w:rPr>
         <w:t xml:space="preserve"> </w:t>
       </w:r>
       <w:r>
         <w:rPr>
-          <w:sz w:val="32"/>
+          <w:sz w:val="24"/>
+          <w:szCs w:val="18"/>
         </w:rPr>
         <w:t>Arrange form</w:t>
       </w:r>
@@ -96,12 +106,14 @@
         </w:numPr>
         <w:spacing w:line="480" w:lineRule="auto"/>
         <w:rPr>
-          <w:sz w:val="32"/>
-        </w:rPr>
-      </w:pPr>
-      <w:r>
-        <w:rPr>
-          <w:sz w:val="32"/>
+          <w:sz w:val="24"/>
+          <w:szCs w:val="18"/>
+        </w:rPr>
+      </w:pPr>
+      <w:r>
+        <w:rPr>
+          <w:sz w:val="24"/>
+          <w:szCs w:val="18"/>
         </w:rPr>
         <w:t>Check for SKOS</w:t>
       </w:r>
@@ -115,22 +127,27 @@
         </w:numPr>
         <w:spacing w:line="480" w:lineRule="auto"/>
         <w:rPr>
-          <w:sz w:val="32"/>
-        </w:rPr>
-      </w:pPr>
-      <w:r>
-        <w:rPr>
-          <w:sz w:val="32"/>
+          <w:sz w:val="24"/>
+          <w:szCs w:val="18"/>
+        </w:rPr>
+      </w:pPr>
+      <w:r>
+        <w:rPr>
+          <w:sz w:val="24"/>
+          <w:szCs w:val="18"/>
         </w:rPr>
         <w:t xml:space="preserve">Show graph in </w:t>
       </w:r>
       <w:proofErr w:type="spellStart"/>
       <w:r>
         <w:rPr>
-          <w:sz w:val="32"/>
+          <w:sz w:val="24"/>
+          <w:szCs w:val="18"/>
         </w:rPr>
         <w:t>graphTab</w:t>
       </w:r>
+      <w:bookmarkStart w:id="0" w:name="_GoBack"/>
+      <w:bookmarkEnd w:id="0"/>
       <w:proofErr w:type="spellEnd"/>
     </w:p>
     <w:p>
@@ -142,12 +159,14 @@
         </w:numPr>
         <w:spacing w:line="480" w:lineRule="auto"/>
         <w:rPr>
-          <w:sz w:val="32"/>
-        </w:rPr>
-      </w:pPr>
-      <w:r>
-        <w:rPr>
-          <w:sz w:val="32"/>
+          <w:sz w:val="24"/>
+          <w:szCs w:val="18"/>
+        </w:rPr>
+      </w:pPr>
+      <w:r>
+        <w:rPr>
+          <w:sz w:val="24"/>
+          <w:szCs w:val="18"/>
         </w:rPr>
         <w:t>Flow clean code style</w:t>
       </w:r>
@@ -161,12 +180,14 @@
         </w:numPr>
         <w:spacing w:line="480" w:lineRule="auto"/>
         <w:rPr>
-          <w:sz w:val="32"/>
-        </w:rPr>
-      </w:pPr>
-      <w:r>
-        <w:rPr>
-          <w:sz w:val="32"/>
+          <w:sz w:val="24"/>
+          <w:szCs w:val="18"/>
+        </w:rPr>
+      </w:pPr>
+      <w:r>
+        <w:rPr>
+          <w:sz w:val="24"/>
+          <w:szCs w:val="18"/>
         </w:rPr>
         <w:t>Click button on show file and show type</w:t>
       </w:r>
@@ -180,26 +201,30 @@
         </w:numPr>
         <w:spacing w:line="480" w:lineRule="auto"/>
         <w:rPr>
-          <w:sz w:val="32"/>
-        </w:rPr>
-      </w:pPr>
-      <w:r>
-        <w:rPr>
-          <w:sz w:val="32"/>
+          <w:sz w:val="24"/>
+          <w:szCs w:val="18"/>
+        </w:rPr>
+      </w:pPr>
+      <w:r>
+        <w:rPr>
+          <w:sz w:val="24"/>
+          <w:szCs w:val="18"/>
         </w:rPr>
         <w:t xml:space="preserve">Bind language with </w:t>
       </w:r>
       <w:proofErr w:type="spellStart"/>
       <w:r>
         <w:rPr>
-          <w:sz w:val="32"/>
+          <w:sz w:val="24"/>
+          <w:szCs w:val="18"/>
         </w:rPr>
         <w:t>rdfs:label</w:t>
       </w:r>
       <w:proofErr w:type="spellEnd"/>
       <w:r>
         <w:rPr>
-          <w:sz w:val="32"/>
+          <w:sz w:val="24"/>
+          <w:szCs w:val="18"/>
         </w:rPr>
         <w:t xml:space="preserve"> </w:t>
       </w:r>
@@ -213,17 +238,17 @@
         </w:numPr>
         <w:spacing w:line="480" w:lineRule="auto"/>
         <w:rPr>
-          <w:sz w:val="32"/>
-        </w:rPr>
-      </w:pPr>
-      <w:r>
-        <w:rPr>
-          <w:sz w:val="32"/>
+          <w:sz w:val="24"/>
+          <w:szCs w:val="18"/>
+        </w:rPr>
+      </w:pPr>
+      <w:r>
+        <w:rPr>
+          <w:sz w:val="24"/>
+          <w:szCs w:val="18"/>
         </w:rPr>
         <w:t>Check w</w:t>
       </w:r>
-      <w:bookmarkStart w:id="0" w:name="_GoBack"/>
-      <w:bookmarkEnd w:id="0"/>
     </w:p>
     <w:p>
       <w:pPr>
@@ -234,12 +259,14 @@
         </w:numPr>
         <w:spacing w:line="480" w:lineRule="auto"/>
         <w:rPr>
-          <w:sz w:val="32"/>
-        </w:rPr>
-      </w:pPr>
-      <w:r>
-        <w:rPr>
-          <w:sz w:val="32"/>
+          <w:sz w:val="24"/>
+          <w:szCs w:val="18"/>
+        </w:rPr>
+      </w:pPr>
+      <w:r>
+        <w:rPr>
+          <w:sz w:val="24"/>
+          <w:szCs w:val="18"/>
         </w:rPr>
         <w:t>Check focus</w:t>
       </w:r>
@@ -286,7 +313,7 @@
         <v:path o:extrusionok="f" gradientshapeok="t" o:connecttype="rect"/>
         <o:lock v:ext="edit" aspectratio="t"/>
       </v:shapetype>
-      <v:shape id="_x0000_i1030" type="#_x0000_t75" style="width:11.5pt;height:11.5pt" o:bullet="t">
+      <v:shape id="_x0000_i1033" type="#_x0000_t75" style="width:11.5pt;height:11.5pt" o:bullet="t">
         <v:imagedata r:id="rId1" o:title="msoD8F1"/>
       </v:shape>
     </w:pict>

</xml_diff>